<commit_message>
Improve Kernel Process Switch And GUI Component^_^
</commit_message>
<xml_diff>
--- a/Document/System Memory Allocation.docx
+++ b/Document/System Memory Allocation.docx
@@ -41,7 +41,7 @@
     <w:tbl>
       <w:tblPr>
         <w:jc w:val="left"/>
-        <w:tblInd w:w="53" w:type="dxa"/>
+        <w:tblInd w:w="43" w:type="dxa"/>
         <w:tblBorders>
           <w:top w:val="single" w:sz="8" w:space="0" w:color="7BA0CD"/>
           <w:left w:val="single" w:sz="8" w:space="0" w:color="7BA0CD"/>
@@ -52,13 +52,13 @@
         </w:tblBorders>
         <w:tblCellMar>
           <w:top w:w="0" w:type="dxa"/>
-          <w:left w:w="107" w:type="dxa"/>
+          <w:left w:w="97" w:type="dxa"/>
           <w:bottom w:w="0" w:type="dxa"/>
           <w:right w:w="108" w:type="dxa"/>
         </w:tblCellMar>
       </w:tblPr>
       <w:tblGrid>
-        <w:gridCol w:w="3600"/>
+        <w:gridCol w:w="3599"/>
         <w:gridCol w:w="4869"/>
       </w:tblGrid>
       <w:tr>
@@ -67,7 +67,7 @@
         </w:trPr>
         <w:tc>
           <w:tcPr>
-            <w:tcW w:w="3600" w:type="dxa"/>
+            <w:tcW w:w="3599" w:type="dxa"/>
             <w:tcBorders>
               <w:top w:val="single" w:sz="8" w:space="0" w:color="7BA0CD"/>
               <w:left w:val="single" w:sz="8" w:space="0" w:color="7BA0CD"/>
@@ -76,9 +76,9 @@
               <w:right w:val="single" w:sz="8" w:space="0" w:color="7BA0CD"/>
               <w:insideV w:val="single" w:sz="8" w:space="0" w:color="7BA0CD"/>
             </w:tcBorders>
-            <w:shd w:fill="auto" w:val="clear"/>
-            <w:tcMar>
-              <w:left w:w="107" w:type="dxa"/>
+            <w:shd w:fill="FFFFFF" w:val="clear"/>
+            <w:tcMar>
+              <w:left w:w="97" w:type="dxa"/>
             </w:tcMar>
           </w:tcPr>
           <w:p>
@@ -116,9 +116,9 @@
               <w:right w:val="single" w:sz="8" w:space="0" w:color="7BA0CD"/>
               <w:insideV w:val="single" w:sz="8" w:space="0" w:color="7BA0CD"/>
             </w:tcBorders>
-            <w:shd w:fill="auto" w:val="clear"/>
-            <w:tcMar>
-              <w:left w:w="107" w:type="dxa"/>
+            <w:shd w:fill="FFFFFF" w:val="clear"/>
+            <w:tcMar>
+              <w:left w:w="97" w:type="dxa"/>
             </w:tcMar>
           </w:tcPr>
           <w:p>
@@ -152,7 +152,7 @@
         </w:trPr>
         <w:tc>
           <w:tcPr>
-            <w:tcW w:w="3600" w:type="dxa"/>
+            <w:tcW w:w="3599" w:type="dxa"/>
             <w:tcBorders>
               <w:top w:val="single" w:sz="8" w:space="0" w:color="7BA0CD"/>
               <w:left w:val="single" w:sz="8" w:space="0" w:color="7BA0CD"/>
@@ -163,7 +163,7 @@
             </w:tcBorders>
             <w:shd w:fill="A7BFDE" w:val="clear"/>
             <w:tcMar>
-              <w:left w:w="107" w:type="dxa"/>
+              <w:left w:w="97" w:type="dxa"/>
             </w:tcMar>
           </w:tcPr>
           <w:p>
@@ -203,7 +203,7 @@
             </w:tcBorders>
             <w:shd w:fill="A7BFDE" w:val="clear"/>
             <w:tcMar>
-              <w:left w:w="107" w:type="dxa"/>
+              <w:left w:w="97" w:type="dxa"/>
             </w:tcMar>
           </w:tcPr>
           <w:p>
@@ -233,7 +233,7 @@
         </w:trPr>
         <w:tc>
           <w:tcPr>
-            <w:tcW w:w="3600" w:type="dxa"/>
+            <w:tcW w:w="3599" w:type="dxa"/>
             <w:tcBorders>
               <w:top w:val="single" w:sz="8" w:space="0" w:color="7BA0CD"/>
               <w:left w:val="single" w:sz="8" w:space="0" w:color="7BA0CD"/>
@@ -242,9 +242,9 @@
               <w:right w:val="single" w:sz="8" w:space="0" w:color="7BA0CD"/>
               <w:insideV w:val="single" w:sz="8" w:space="0" w:color="7BA0CD"/>
             </w:tcBorders>
-            <w:shd w:fill="auto" w:val="clear"/>
-            <w:tcMar>
-              <w:left w:w="107" w:type="dxa"/>
+            <w:shd w:fill="FFFFFF" w:val="clear"/>
+            <w:tcMar>
+              <w:left w:w="97" w:type="dxa"/>
             </w:tcMar>
           </w:tcPr>
           <w:p>
@@ -282,9 +282,9 @@
               <w:right w:val="single" w:sz="8" w:space="0" w:color="7BA0CD"/>
               <w:insideV w:val="single" w:sz="8" w:space="0" w:color="7BA0CD"/>
             </w:tcBorders>
-            <w:shd w:fill="auto" w:val="clear"/>
-            <w:tcMar>
-              <w:left w:w="107" w:type="dxa"/>
+            <w:shd w:fill="FFFFFF" w:val="clear"/>
+            <w:tcMar>
+              <w:left w:w="97" w:type="dxa"/>
             </w:tcMar>
           </w:tcPr>
           <w:p>
@@ -314,7 +314,7 @@
         </w:trPr>
         <w:tc>
           <w:tcPr>
-            <w:tcW w:w="3600" w:type="dxa"/>
+            <w:tcW w:w="3599" w:type="dxa"/>
             <w:tcBorders>
               <w:top w:val="single" w:sz="8" w:space="0" w:color="7BA0CD"/>
               <w:left w:val="single" w:sz="8" w:space="0" w:color="7BA0CD"/>
@@ -325,7 +325,7 @@
             </w:tcBorders>
             <w:shd w:fill="A7BFDE" w:val="clear"/>
             <w:tcMar>
-              <w:left w:w="107" w:type="dxa"/>
+              <w:left w:w="97" w:type="dxa"/>
             </w:tcMar>
           </w:tcPr>
           <w:p>
@@ -365,7 +365,7 @@
             </w:tcBorders>
             <w:shd w:fill="A7BFDE" w:val="clear"/>
             <w:tcMar>
-              <w:left w:w="107" w:type="dxa"/>
+              <w:left w:w="97" w:type="dxa"/>
             </w:tcMar>
           </w:tcPr>
           <w:p>
@@ -395,7 +395,7 @@
         </w:trPr>
         <w:tc>
           <w:tcPr>
-            <w:tcW w:w="3600" w:type="dxa"/>
+            <w:tcW w:w="3599" w:type="dxa"/>
             <w:tcBorders>
               <w:top w:val="single" w:sz="8" w:space="0" w:color="7BA0CD"/>
               <w:left w:val="single" w:sz="8" w:space="0" w:color="7BA0CD"/>
@@ -404,9 +404,9 @@
               <w:right w:val="single" w:sz="8" w:space="0" w:color="7BA0CD"/>
               <w:insideV w:val="single" w:sz="8" w:space="0" w:color="7BA0CD"/>
             </w:tcBorders>
-            <w:shd w:fill="auto" w:val="clear"/>
-            <w:tcMar>
-              <w:left w:w="107" w:type="dxa"/>
+            <w:shd w:fill="FFFFFF" w:val="clear"/>
+            <w:tcMar>
+              <w:left w:w="97" w:type="dxa"/>
             </w:tcMar>
           </w:tcPr>
           <w:p>
@@ -444,9 +444,9 @@
               <w:right w:val="single" w:sz="8" w:space="0" w:color="7BA0CD"/>
               <w:insideV w:val="single" w:sz="8" w:space="0" w:color="7BA0CD"/>
             </w:tcBorders>
-            <w:shd w:fill="auto" w:val="clear"/>
-            <w:tcMar>
-              <w:left w:w="107" w:type="dxa"/>
+            <w:shd w:fill="FFFFFF" w:val="clear"/>
+            <w:tcMar>
+              <w:left w:w="97" w:type="dxa"/>
             </w:tcMar>
           </w:tcPr>
           <w:p>
@@ -476,7 +476,7 @@
         </w:trPr>
         <w:tc>
           <w:tcPr>
-            <w:tcW w:w="3600" w:type="dxa"/>
+            <w:tcW w:w="3599" w:type="dxa"/>
             <w:tcBorders>
               <w:top w:val="single" w:sz="8" w:space="0" w:color="7BA0CD"/>
               <w:left w:val="single" w:sz="8" w:space="0" w:color="7BA0CD"/>
@@ -487,7 +487,7 @@
             </w:tcBorders>
             <w:shd w:fill="A7BFDE" w:val="clear"/>
             <w:tcMar>
-              <w:left w:w="107" w:type="dxa"/>
+              <w:left w:w="97" w:type="dxa"/>
             </w:tcMar>
           </w:tcPr>
           <w:p>
@@ -527,7 +527,7 @@
             </w:tcBorders>
             <w:shd w:fill="A7BFDE" w:val="clear"/>
             <w:tcMar>
-              <w:left w:w="107" w:type="dxa"/>
+              <w:left w:w="97" w:type="dxa"/>
             </w:tcMar>
           </w:tcPr>
           <w:p>
@@ -557,7 +557,7 @@
         </w:trPr>
         <w:tc>
           <w:tcPr>
-            <w:tcW w:w="3600" w:type="dxa"/>
+            <w:tcW w:w="3599" w:type="dxa"/>
             <w:tcBorders>
               <w:top w:val="single" w:sz="8" w:space="0" w:color="7BA0CD"/>
               <w:left w:val="single" w:sz="8" w:space="0" w:color="7BA0CD"/>
@@ -566,52 +566,52 @@
               <w:right w:val="single" w:sz="8" w:space="0" w:color="7BA0CD"/>
               <w:insideV w:val="single" w:sz="8" w:space="0" w:color="7BA0CD"/>
             </w:tcBorders>
-            <w:shd w:fill="auto" w:val="clear"/>
-            <w:tcMar>
-              <w:left w:w="107" w:type="dxa"/>
-            </w:tcMar>
-          </w:tcPr>
-          <w:p>
-            <w:pPr>
-              <w:pStyle w:val="Normal"/>
-              <w:jc w:val="center"/>
-              <w:rPr>
-                <w:b/>
-                <w:bCs/>
-                <w:color w:val="4F81BD"/>
-                <w:sz w:val="28"/>
-                <w:szCs w:val="28"/>
-              </w:rPr>
-            </w:pPr>
-            <w:r>
-              <w:rPr>
-                <w:b/>
-                <w:bCs/>
-                <w:color w:val="4F81BD"/>
-                <w:sz w:val="28"/>
-                <w:szCs w:val="28"/>
-              </w:rPr>
-              <w:t>0x19400~0x20</w:t>
-            </w:r>
-            <w:r>
-              <w:rPr>
-                <w:b/>
-                <w:bCs/>
-                <w:color w:val="4F81BD"/>
-                <w:sz w:val="28"/>
-                <w:szCs w:val="28"/>
-              </w:rPr>
-              <w:t>4</w:t>
-            </w:r>
-            <w:r>
-              <w:rPr>
-                <w:b/>
-                <w:bCs/>
-                <w:color w:val="4F81BD"/>
-                <w:sz w:val="28"/>
-                <w:szCs w:val="28"/>
-              </w:rPr>
-              <w:t>00</w:t>
+            <w:shd w:fill="FFFFFF" w:val="clear"/>
+            <w:tcMar>
+              <w:left w:w="97" w:type="dxa"/>
+            </w:tcMar>
+          </w:tcPr>
+          <w:p>
+            <w:pPr>
+              <w:pStyle w:val="Normal"/>
+              <w:jc w:val="center"/>
+              <w:rPr>
+                <w:b/>
+                <w:bCs/>
+                <w:color w:val="4F81BD"/>
+                <w:sz w:val="28"/>
+                <w:szCs w:val="28"/>
+              </w:rPr>
+            </w:pPr>
+            <w:r>
+              <w:rPr>
+                <w:b/>
+                <w:bCs/>
+                <w:color w:val="4F81BD"/>
+                <w:sz w:val="28"/>
+                <w:szCs w:val="28"/>
+              </w:rPr>
+              <w:t>0x19400~0x2</w:t>
+            </w:r>
+            <w:r>
+              <w:rPr>
+                <w:b/>
+                <w:bCs/>
+                <w:color w:val="4F81BD"/>
+                <w:sz w:val="28"/>
+                <w:szCs w:val="28"/>
+              </w:rPr>
+              <w:t>1</w:t>
+            </w:r>
+            <w:r>
+              <w:rPr>
+                <w:b/>
+                <w:bCs/>
+                <w:color w:val="4F81BD"/>
+                <w:sz w:val="28"/>
+                <w:szCs w:val="28"/>
+              </w:rPr>
+              <w:t>400</w:t>
             </w:r>
           </w:p>
         </w:tc>
@@ -626,9 +626,9 @@
               <w:right w:val="single" w:sz="8" w:space="0" w:color="7BA0CD"/>
               <w:insideV w:val="single" w:sz="8" w:space="0" w:color="7BA0CD"/>
             </w:tcBorders>
-            <w:shd w:fill="auto" w:val="clear"/>
-            <w:tcMar>
-              <w:left w:w="107" w:type="dxa"/>
+            <w:shd w:fill="FFFFFF" w:val="clear"/>
+            <w:tcMar>
+              <w:left w:w="97" w:type="dxa"/>
             </w:tcMar>
           </w:tcPr>
           <w:p>
@@ -658,7 +658,7 @@
         </w:trPr>
         <w:tc>
           <w:tcPr>
-            <w:tcW w:w="3600" w:type="dxa"/>
+            <w:tcW w:w="3599" w:type="dxa"/>
             <w:tcBorders>
               <w:top w:val="single" w:sz="8" w:space="0" w:color="7BA0CD"/>
               <w:left w:val="single" w:sz="8" w:space="0" w:color="7BA0CD"/>
@@ -669,50 +669,60 @@
             </w:tcBorders>
             <w:shd w:fill="A7BFDE" w:val="clear"/>
             <w:tcMar>
-              <w:left w:w="107" w:type="dxa"/>
-            </w:tcMar>
-          </w:tcPr>
-          <w:p>
-            <w:pPr>
-              <w:pStyle w:val="Normal"/>
-              <w:jc w:val="center"/>
-              <w:rPr>
-                <w:b/>
-                <w:bCs/>
-                <w:color w:val="4F81BD"/>
-                <w:sz w:val="28"/>
-                <w:szCs w:val="28"/>
-              </w:rPr>
-            </w:pPr>
-            <w:r>
-              <w:rPr>
-                <w:b/>
-                <w:bCs/>
-                <w:color w:val="4F81BD"/>
-                <w:sz w:val="28"/>
-                <w:szCs w:val="28"/>
-              </w:rPr>
-              <w:t>0x20</w:t>
-            </w:r>
-            <w:r>
-              <w:rPr>
-                <w:b/>
-                <w:bCs/>
-                <w:color w:val="4F81BD"/>
-                <w:sz w:val="28"/>
-                <w:szCs w:val="28"/>
-              </w:rPr>
-              <w:t>4</w:t>
-            </w:r>
-            <w:r>
-              <w:rPr>
-                <w:b/>
-                <w:bCs/>
-                <w:color w:val="4F81BD"/>
-                <w:sz w:val="28"/>
-                <w:szCs w:val="28"/>
-              </w:rPr>
-              <w:t>00~0x20</w:t>
+              <w:left w:w="97" w:type="dxa"/>
+            </w:tcMar>
+          </w:tcPr>
+          <w:p>
+            <w:pPr>
+              <w:pStyle w:val="Normal"/>
+              <w:jc w:val="center"/>
+              <w:rPr>
+                <w:b/>
+                <w:bCs/>
+                <w:color w:val="4F81BD"/>
+                <w:sz w:val="28"/>
+                <w:szCs w:val="28"/>
+              </w:rPr>
+            </w:pPr>
+            <w:r>
+              <w:rPr>
+                <w:b/>
+                <w:bCs/>
+                <w:color w:val="4F81BD"/>
+                <w:sz w:val="28"/>
+                <w:szCs w:val="28"/>
+              </w:rPr>
+              <w:t>0x2</w:t>
+            </w:r>
+            <w:r>
+              <w:rPr>
+                <w:b/>
+                <w:bCs/>
+                <w:color w:val="4F81BD"/>
+                <w:sz w:val="28"/>
+                <w:szCs w:val="28"/>
+              </w:rPr>
+              <w:t>1</w:t>
+            </w:r>
+            <w:r>
+              <w:rPr>
+                <w:b/>
+                <w:bCs/>
+                <w:color w:val="4F81BD"/>
+                <w:sz w:val="28"/>
+                <w:szCs w:val="28"/>
+              </w:rPr>
+              <w:t>400~0x2</w:t>
+            </w:r>
+            <w:r>
+              <w:rPr>
+                <w:b/>
+                <w:bCs/>
+                <w:color w:val="4F81BD"/>
+                <w:sz w:val="28"/>
+                <w:szCs w:val="28"/>
+              </w:rPr>
+              <w:t>1</w:t>
             </w:r>
             <w:r>
               <w:rPr>
@@ -739,7 +749,7 @@
             </w:tcBorders>
             <w:shd w:fill="A7BFDE" w:val="clear"/>
             <w:tcMar>
-              <w:left w:w="107" w:type="dxa"/>
+              <w:left w:w="97" w:type="dxa"/>
             </w:tcMar>
           </w:tcPr>
           <w:p>
@@ -769,7 +779,7 @@
         </w:trPr>
         <w:tc>
           <w:tcPr>
-            <w:tcW w:w="3600" w:type="dxa"/>
+            <w:tcW w:w="3599" w:type="dxa"/>
             <w:tcBorders>
               <w:top w:val="single" w:sz="8" w:space="0" w:color="7BA0CD"/>
               <w:left w:val="single" w:sz="8" w:space="0" w:color="7BA0CD"/>
@@ -778,52 +788,72 @@
               <w:right w:val="single" w:sz="8" w:space="0" w:color="7BA0CD"/>
               <w:insideV w:val="single" w:sz="8" w:space="0" w:color="7BA0CD"/>
             </w:tcBorders>
-            <w:shd w:fill="auto" w:val="clear"/>
-            <w:tcMar>
-              <w:left w:w="107" w:type="dxa"/>
-            </w:tcMar>
-          </w:tcPr>
-          <w:p>
-            <w:pPr>
-              <w:pStyle w:val="Normal"/>
-              <w:jc w:val="center"/>
-              <w:rPr>
-                <w:b/>
-                <w:bCs/>
-                <w:color w:val="4F81BD"/>
-                <w:sz w:val="28"/>
-                <w:szCs w:val="28"/>
-              </w:rPr>
-            </w:pPr>
-            <w:r>
-              <w:rPr>
-                <w:b/>
-                <w:bCs/>
-                <w:color w:val="4F81BD"/>
-                <w:sz w:val="28"/>
-                <w:szCs w:val="28"/>
-              </w:rPr>
-              <w:t>0x20</w:t>
-            </w:r>
-            <w:r>
-              <w:rPr>
-                <w:b/>
-                <w:bCs/>
-                <w:color w:val="4F81BD"/>
-                <w:sz w:val="28"/>
-                <w:szCs w:val="28"/>
-              </w:rPr>
-              <w:t>800</w:t>
-            </w:r>
-            <w:r>
-              <w:rPr>
-                <w:b/>
-                <w:bCs/>
-                <w:color w:val="4F81BD"/>
-                <w:sz w:val="28"/>
-                <w:szCs w:val="28"/>
-              </w:rPr>
-              <w:t>~0x21000</w:t>
+            <w:shd w:fill="FFFFFF" w:val="clear"/>
+            <w:tcMar>
+              <w:left w:w="97" w:type="dxa"/>
+            </w:tcMar>
+          </w:tcPr>
+          <w:p>
+            <w:pPr>
+              <w:pStyle w:val="Normal"/>
+              <w:jc w:val="center"/>
+              <w:rPr>
+                <w:b/>
+                <w:bCs/>
+                <w:color w:val="4F81BD"/>
+                <w:sz w:val="28"/>
+                <w:szCs w:val="28"/>
+              </w:rPr>
+            </w:pPr>
+            <w:r>
+              <w:rPr>
+                <w:b/>
+                <w:bCs/>
+                <w:color w:val="4F81BD"/>
+                <w:sz w:val="28"/>
+                <w:szCs w:val="28"/>
+              </w:rPr>
+              <w:t>0x2</w:t>
+            </w:r>
+            <w:r>
+              <w:rPr>
+                <w:b/>
+                <w:bCs/>
+                <w:color w:val="4F81BD"/>
+                <w:sz w:val="28"/>
+                <w:szCs w:val="28"/>
+              </w:rPr>
+              <w:t>1</w:t>
+            </w:r>
+            <w:r>
+              <w:rPr>
+                <w:b/>
+                <w:bCs/>
+                <w:color w:val="4F81BD"/>
+                <w:sz w:val="28"/>
+                <w:szCs w:val="28"/>
+              </w:rPr>
+              <w:t>800~0x2</w:t>
+            </w:r>
+            <w:r>
+              <w:rPr>
+                <w:b/>
+                <w:bCs/>
+                <w:color w:val="4F81BD"/>
+                <w:sz w:val="28"/>
+                <w:szCs w:val="28"/>
+              </w:rPr>
+              <w:t>2</w:t>
+            </w:r>
+            <w:r>
+              <w:rPr>
+                <w:b/>
+                <w:bCs/>
+                <w:color w:val="4F81BD"/>
+                <w:sz w:val="28"/>
+                <w:szCs w:val="28"/>
+              </w:rPr>
+              <w:t>000</w:t>
             </w:r>
           </w:p>
         </w:tc>
@@ -838,9 +868,9 @@
               <w:right w:val="single" w:sz="8" w:space="0" w:color="7BA0CD"/>
               <w:insideV w:val="single" w:sz="8" w:space="0" w:color="7BA0CD"/>
             </w:tcBorders>
-            <w:shd w:fill="auto" w:val="clear"/>
-            <w:tcMar>
-              <w:left w:w="107" w:type="dxa"/>
+            <w:shd w:fill="FFFFFF" w:val="clear"/>
+            <w:tcMar>
+              <w:left w:w="97" w:type="dxa"/>
             </w:tcMar>
           </w:tcPr>
           <w:p>
@@ -870,7 +900,7 @@
         </w:trPr>
         <w:tc>
           <w:tcPr>
-            <w:tcW w:w="3600" w:type="dxa"/>
+            <w:tcW w:w="3599" w:type="dxa"/>
             <w:tcBorders>
               <w:top w:val="single" w:sz="8" w:space="0" w:color="7BA0CD"/>
               <w:left w:val="single" w:sz="8" w:space="0" w:color="7BA0CD"/>
@@ -881,30 +911,70 @@
             </w:tcBorders>
             <w:shd w:fill="A7BFDE" w:val="clear"/>
             <w:tcMar>
-              <w:left w:w="107" w:type="dxa"/>
-            </w:tcMar>
-          </w:tcPr>
-          <w:p>
-            <w:pPr>
-              <w:pStyle w:val="Normal"/>
-              <w:jc w:val="center"/>
-              <w:rPr>
-                <w:b/>
-                <w:bCs/>
-                <w:color w:val="4F81BD"/>
-                <w:sz w:val="28"/>
-                <w:szCs w:val="28"/>
-              </w:rPr>
-            </w:pPr>
-            <w:r>
-              <w:rPr>
-                <w:b/>
-                <w:bCs/>
-                <w:color w:val="4F81BD"/>
-                <w:sz w:val="28"/>
-                <w:szCs w:val="28"/>
-              </w:rPr>
-              <w:t>0x21800~0x28800</w:t>
+              <w:left w:w="97" w:type="dxa"/>
+            </w:tcMar>
+          </w:tcPr>
+          <w:p>
+            <w:pPr>
+              <w:pStyle w:val="Normal"/>
+              <w:jc w:val="center"/>
+              <w:rPr>
+                <w:b/>
+                <w:bCs/>
+                <w:color w:val="4F81BD"/>
+                <w:sz w:val="28"/>
+                <w:szCs w:val="28"/>
+              </w:rPr>
+            </w:pPr>
+            <w:r>
+              <w:rPr>
+                <w:b/>
+                <w:bCs/>
+                <w:color w:val="4F81BD"/>
+                <w:sz w:val="28"/>
+                <w:szCs w:val="28"/>
+              </w:rPr>
+              <w:t>0x2</w:t>
+            </w:r>
+            <w:r>
+              <w:rPr>
+                <w:b/>
+                <w:bCs/>
+                <w:color w:val="4F81BD"/>
+                <w:sz w:val="28"/>
+                <w:szCs w:val="28"/>
+              </w:rPr>
+              <w:t>2</w:t>
+            </w:r>
+            <w:r>
+              <w:rPr>
+                <w:b/>
+                <w:bCs/>
+                <w:color w:val="4F81BD"/>
+                <w:sz w:val="28"/>
+                <w:szCs w:val="28"/>
+              </w:rPr>
+              <w:t>800~0x2</w:t>
+            </w:r>
+            <w:r>
+              <w:rPr>
+                <w:b/>
+                <w:bCs/>
+                <w:color w:val="4F81BD"/>
+                <w:sz w:val="28"/>
+                <w:szCs w:val="28"/>
+              </w:rPr>
+              <w:t>9</w:t>
+            </w:r>
+            <w:r>
+              <w:rPr>
+                <w:b/>
+                <w:bCs/>
+                <w:color w:val="4F81BD"/>
+                <w:sz w:val="28"/>
+                <w:szCs w:val="28"/>
+              </w:rPr>
+              <w:t>800</w:t>
             </w:r>
           </w:p>
         </w:tc>
@@ -921,7 +991,7 @@
             </w:tcBorders>
             <w:shd w:fill="A7BFDE" w:val="clear"/>
             <w:tcMar>
-              <w:left w:w="107" w:type="dxa"/>
+              <w:left w:w="97" w:type="dxa"/>
             </w:tcMar>
           </w:tcPr>
           <w:p>
@@ -951,7 +1021,7 @@
         </w:trPr>
         <w:tc>
           <w:tcPr>
-            <w:tcW w:w="3600" w:type="dxa"/>
+            <w:tcW w:w="3599" w:type="dxa"/>
             <w:tcBorders>
               <w:top w:val="single" w:sz="8" w:space="0" w:color="7BA0CD"/>
               <w:left w:val="single" w:sz="8" w:space="0" w:color="7BA0CD"/>
@@ -960,32 +1030,72 @@
               <w:right w:val="single" w:sz="8" w:space="0" w:color="7BA0CD"/>
               <w:insideV w:val="single" w:sz="8" w:space="0" w:color="7BA0CD"/>
             </w:tcBorders>
-            <w:shd w:fill="auto" w:val="clear"/>
-            <w:tcMar>
-              <w:left w:w="107" w:type="dxa"/>
-            </w:tcMar>
-          </w:tcPr>
-          <w:p>
-            <w:pPr>
-              <w:pStyle w:val="Normal"/>
-              <w:jc w:val="center"/>
-              <w:rPr>
-                <w:b/>
-                <w:bCs/>
-                <w:color w:val="4F81BD"/>
-                <w:sz w:val="28"/>
-                <w:szCs w:val="28"/>
-              </w:rPr>
-            </w:pPr>
-            <w:r>
-              <w:rPr>
-                <w:b/>
-                <w:bCs/>
-                <w:color w:val="4F81BD"/>
-                <w:sz w:val="28"/>
-                <w:szCs w:val="28"/>
-              </w:rPr>
-              <w:t>0x28800~0x2f800</w:t>
+            <w:shd w:fill="FFFFFF" w:val="clear"/>
+            <w:tcMar>
+              <w:left w:w="97" w:type="dxa"/>
+            </w:tcMar>
+          </w:tcPr>
+          <w:p>
+            <w:pPr>
+              <w:pStyle w:val="Normal"/>
+              <w:jc w:val="center"/>
+              <w:rPr>
+                <w:b/>
+                <w:bCs/>
+                <w:color w:val="4F81BD"/>
+                <w:sz w:val="28"/>
+                <w:szCs w:val="28"/>
+              </w:rPr>
+            </w:pPr>
+            <w:r>
+              <w:rPr>
+                <w:b/>
+                <w:bCs/>
+                <w:color w:val="4F81BD"/>
+                <w:sz w:val="28"/>
+                <w:szCs w:val="28"/>
+              </w:rPr>
+              <w:t>0x2</w:t>
+            </w:r>
+            <w:r>
+              <w:rPr>
+                <w:b/>
+                <w:bCs/>
+                <w:color w:val="4F81BD"/>
+                <w:sz w:val="28"/>
+                <w:szCs w:val="28"/>
+              </w:rPr>
+              <w:t>9</w:t>
+            </w:r>
+            <w:r>
+              <w:rPr>
+                <w:b/>
+                <w:bCs/>
+                <w:color w:val="4F81BD"/>
+                <w:sz w:val="28"/>
+                <w:szCs w:val="28"/>
+              </w:rPr>
+              <w:t>800~0x</w:t>
+            </w:r>
+            <w:r>
+              <w:rPr>
+                <w:b/>
+                <w:bCs/>
+                <w:color w:val="4F81BD"/>
+                <w:sz w:val="28"/>
+                <w:szCs w:val="28"/>
+              </w:rPr>
+              <w:t>30</w:t>
+            </w:r>
+            <w:r>
+              <w:rPr>
+                <w:b/>
+                <w:bCs/>
+                <w:color w:val="4F81BD"/>
+                <w:sz w:val="28"/>
+                <w:szCs w:val="28"/>
+              </w:rPr>
+              <w:t>800</w:t>
             </w:r>
           </w:p>
         </w:tc>
@@ -1000,9 +1110,9 @@
               <w:right w:val="single" w:sz="8" w:space="0" w:color="7BA0CD"/>
               <w:insideV w:val="single" w:sz="8" w:space="0" w:color="7BA0CD"/>
             </w:tcBorders>
-            <w:shd w:fill="auto" w:val="clear"/>
-            <w:tcMar>
-              <w:left w:w="107" w:type="dxa"/>
+            <w:shd w:fill="FFFFFF" w:val="clear"/>
+            <w:tcMar>
+              <w:left w:w="97" w:type="dxa"/>
             </w:tcMar>
           </w:tcPr>
           <w:p>
@@ -1033,7 +1143,7 @@
         </w:trPr>
         <w:tc>
           <w:tcPr>
-            <w:tcW w:w="3600" w:type="dxa"/>
+            <w:tcW w:w="3599" w:type="dxa"/>
             <w:tcBorders>
               <w:top w:val="single" w:sz="8" w:space="0" w:color="7BA0CD"/>
               <w:left w:val="single" w:sz="8" w:space="0" w:color="7BA0CD"/>
@@ -1044,7 +1154,127 @@
             </w:tcBorders>
             <w:shd w:fill="A7BFDE" w:val="clear"/>
             <w:tcMar>
-              <w:left w:w="107" w:type="dxa"/>
+              <w:left w:w="97" w:type="dxa"/>
+            </w:tcMar>
+          </w:tcPr>
+          <w:p>
+            <w:pPr>
+              <w:pStyle w:val="Normal"/>
+              <w:jc w:val="center"/>
+              <w:rPr>
+                <w:b/>
+                <w:bCs/>
+                <w:color w:val="4F81BD"/>
+                <w:sz w:val="28"/>
+                <w:szCs w:val="28"/>
+              </w:rPr>
+            </w:pPr>
+            <w:r>
+              <w:rPr>
+                <w:b/>
+                <w:bCs/>
+                <w:color w:val="4F81BD"/>
+                <w:sz w:val="28"/>
+                <w:szCs w:val="28"/>
+              </w:rPr>
+              <w:t>0x</w:t>
+            </w:r>
+            <w:r>
+              <w:rPr>
+                <w:b/>
+                <w:bCs/>
+                <w:color w:val="4F81BD"/>
+                <w:sz w:val="28"/>
+                <w:szCs w:val="28"/>
+              </w:rPr>
+              <w:t>310</w:t>
+            </w:r>
+            <w:r>
+              <w:rPr>
+                <w:b/>
+                <w:bCs/>
+                <w:color w:val="4F81BD"/>
+                <w:sz w:val="28"/>
+                <w:szCs w:val="28"/>
+              </w:rPr>
+              <w:t>00~0x</w:t>
+            </w:r>
+            <w:r>
+              <w:rPr>
+                <w:b/>
+                <w:bCs/>
+                <w:color w:val="4F81BD"/>
+                <w:sz w:val="28"/>
+                <w:szCs w:val="28"/>
+              </w:rPr>
+              <w:t>60000</w:t>
+            </w:r>
+          </w:p>
+        </w:tc>
+        <w:tc>
+          <w:tcPr>
+            <w:tcW w:w="4869" w:type="dxa"/>
+            <w:tcBorders>
+              <w:top w:val="single" w:sz="8" w:space="0" w:color="7BA0CD"/>
+              <w:left w:val="single" w:sz="8" w:space="0" w:color="7BA0CD"/>
+              <w:bottom w:val="single" w:sz="8" w:space="0" w:color="7BA0CD"/>
+              <w:insideH w:val="single" w:sz="8" w:space="0" w:color="7BA0CD"/>
+              <w:right w:val="single" w:sz="8" w:space="0" w:color="7BA0CD"/>
+              <w:insideV w:val="single" w:sz="8" w:space="0" w:color="7BA0CD"/>
+            </w:tcBorders>
+            <w:shd w:fill="A7BFDE" w:val="clear"/>
+            <w:tcMar>
+              <w:left w:w="97" w:type="dxa"/>
+            </w:tcMar>
+          </w:tcPr>
+          <w:p>
+            <w:pPr>
+              <w:pStyle w:val="Normal"/>
+              <w:jc w:val="center"/>
+              <w:rPr>
+                <w:color w:val="4F81BD"/>
+                <w:sz w:val="30"/>
+                <w:szCs w:val="30"/>
+              </w:rPr>
+            </w:pPr>
+            <w:r>
+              <w:rPr>
+                <w:color w:val="4F81BD"/>
+                <w:sz w:val="30"/>
+                <w:szCs w:val="30"/>
+              </w:rPr>
+              <w:t>Process</w:t>
+            </w:r>
+            <w:r>
+              <w:rPr>
+                <w:color w:val="4F81BD"/>
+                <w:sz w:val="30"/>
+                <w:szCs w:val="30"/>
+              </w:rPr>
+              <w:t xml:space="preserve"> Management Table</w:t>
+            </w:r>
+          </w:p>
+        </w:tc>
+      </w:tr>
+      <w:tr>
+        <w:trPr>
+          <w:trHeight w:val="43" w:hRule="atLeast"/>
+          <w:cantSplit w:val="false"/>
+        </w:trPr>
+        <w:tc>
+          <w:tcPr>
+            <w:tcW w:w="3599" w:type="dxa"/>
+            <w:tcBorders>
+              <w:top w:val="nil"/>
+              <w:left w:val="single" w:sz="8" w:space="0" w:color="7BA0CD"/>
+              <w:bottom w:val="single" w:sz="8" w:space="0" w:color="7BA0CD"/>
+              <w:insideH w:val="single" w:sz="8" w:space="0" w:color="7BA0CD"/>
+              <w:right w:val="single" w:sz="8" w:space="0" w:color="7BA0CD"/>
+              <w:insideV w:val="single" w:sz="8" w:space="0" w:color="7BA0CD"/>
+            </w:tcBorders>
+            <w:shd w:fill="FFFFFF" w:val="clear"/>
+            <w:tcMar>
+              <w:left w:w="97" w:type="dxa"/>
             </w:tcMar>
           </w:tcPr>
           <w:p>
@@ -1075,16 +1305,16 @@
           <w:tcPr>
             <w:tcW w:w="4869" w:type="dxa"/>
             <w:tcBorders>
-              <w:top w:val="single" w:sz="8" w:space="0" w:color="7BA0CD"/>
-              <w:left w:val="single" w:sz="8" w:space="0" w:color="7BA0CD"/>
-              <w:bottom w:val="single" w:sz="8" w:space="0" w:color="7BA0CD"/>
-              <w:insideH w:val="single" w:sz="8" w:space="0" w:color="7BA0CD"/>
-              <w:right w:val="single" w:sz="8" w:space="0" w:color="7BA0CD"/>
-              <w:insideV w:val="single" w:sz="8" w:space="0" w:color="7BA0CD"/>
-            </w:tcBorders>
-            <w:shd w:fill="A7BFDE" w:val="clear"/>
-            <w:tcMar>
-              <w:left w:w="107" w:type="dxa"/>
+              <w:top w:val="nil"/>
+              <w:left w:val="single" w:sz="8" w:space="0" w:color="7BA0CD"/>
+              <w:bottom w:val="single" w:sz="8" w:space="0" w:color="7BA0CD"/>
+              <w:insideH w:val="single" w:sz="8" w:space="0" w:color="7BA0CD"/>
+              <w:right w:val="single" w:sz="8" w:space="0" w:color="7BA0CD"/>
+              <w:insideV w:val="single" w:sz="8" w:space="0" w:color="7BA0CD"/>
+            </w:tcBorders>
+            <w:shd w:fill="FFFFFF" w:val="clear"/>
+            <w:tcMar>
+              <w:left w:w="97" w:type="dxa"/>
             </w:tcMar>
           </w:tcPr>
           <w:p>
@@ -1298,7 +1528,7 @@
     </w:pPr>
     <w:rPr>
       <w:rFonts w:ascii="Calibri" w:hAnsi="Calibri" w:eastAsia="Droid Sans Fallback" w:cs=""/>
-      <w:color w:val="auto"/>
+      <w:color w:val="00000A"/>
       <w:sz w:val="21"/>
       <w:szCs w:val="22"/>
       <w:lang w:val="en-US" w:eastAsia="zh-CN" w:bidi="ar-SA"/>

</xml_diff>